<commit_message>
Some errors was removed
</commit_message>
<xml_diff>
--- a/Firma.docx
+++ b/Firma.docx
@@ -310,7 +310,24 @@
         <w:rPr>
           <w:lang w:val="bg-BG"/>
         </w:rPr>
-        <w:t>Items or artivles  are objects, which are located in a tree structure. Every item h</w:t>
+        <w:t>Items or</w:t>
+      </w:r>
+      <w:r>
+        <w:rPr>
+          <w:lang w:val="bg-BG"/>
+        </w:rPr>
+        <w:t xml:space="preserve"> arti</w:t>
+      </w:r>
+      <w:r>
+        <w:t>c</w:t>
+      </w:r>
+      <w:bookmarkStart w:id="0" w:name="_GoBack"/>
+      <w:bookmarkEnd w:id="0"/>
+      <w:r>
+        <w:rPr>
+          <w:lang w:val="bg-BG"/>
+        </w:rPr>
+        <w:t>les  are objects, which are located in a tree structure. Every item h</w:t>
       </w:r>
       <w:r>
         <w:rPr>
@@ -449,8 +466,6 @@
         </w:rPr>
         <w:t>This allows under different parameters, to calculate probability of need short-term loan or of bankruptcy.</w:t>
       </w:r>
-      <w:bookmarkStart w:id="0" w:name="_GoBack"/>
-      <w:bookmarkEnd w:id="0"/>
     </w:p>
     <w:sectPr>
       <w:pgSz w:w="12240" w:h="15840"/>
@@ -1364,7 +1379,7 @@
 </file>
 
 <file path=customXml/itemProps1.xml><?xml version="1.0" encoding="utf-8"?>
-<ds:datastoreItem xmlns:ds="http://schemas.openxmlformats.org/officeDocument/2006/customXml" ds:itemID="{B307B938-B309-4F0A-9402-554ACC84B92D}">
+<ds:datastoreItem xmlns:ds="http://schemas.openxmlformats.org/officeDocument/2006/customXml" ds:itemID="{38F3EC41-909B-4B67-9A6C-684177FCEA83}">
   <ds:schemaRefs>
     <ds:schemaRef ds:uri="http://schemas.openxmlformats.org/officeDocument/2006/bibliography"/>
   </ds:schemaRefs>

</xml_diff>